<commit_message>
Updates to questions, and data to be collected
</commit_message>
<xml_diff>
--- a/Proposal Summary.docx
+++ b/Proposal Summary.docx
@@ -35,15 +35,8 @@
         <w:t>Income, age, ethnicity,</w:t>
       </w:r>
       <w:r>
-        <w:t xml:space="preserve"> population of </w:t>
-      </w:r>
-      <w:proofErr w:type="spellStart"/>
-      <w:proofErr w:type="gramStart"/>
-      <w:r>
-        <w:t>zipcode,etc</w:t>
-      </w:r>
-      <w:proofErr w:type="spellEnd"/>
-      <w:proofErr w:type="gramEnd"/>
+        <w:t xml:space="preserve"> population of zipcode,etc</w:t>
+      </w:r>
     </w:p>
     <w:p/>
     <w:p/>
@@ -76,6 +69,17 @@
     <w:p>
       <w:r>
         <w:t>What factors occur in high covid zipcodes?</w:t>
+      </w:r>
+    </w:p>
+    <w:p/>
+    <w:p>
+      <w:r>
+        <w:t>Census Pull:</w:t>
+      </w:r>
+    </w:p>
+    <w:p>
+      <w:r>
+        <w:t>Income, Age, Sex, Race, and Zipcode</w:t>
       </w:r>
     </w:p>
     <w:sectPr>

</xml_diff>

<commit_message>
updating with main branch
</commit_message>
<xml_diff>
--- a/Proposal Summary.docx
+++ b/Proposal Summary.docx
@@ -50,9 +50,6 @@
       <w:r>
         <w:t>What is the median income vs covid for each zip code?</w:t>
       </w:r>
-      <w:r>
-        <w:t xml:space="preserve">  cph</w:t>
-      </w:r>
     </w:p>
     <w:p>
       <w:r>
@@ -72,6 +69,17 @@
     <w:p>
       <w:r>
         <w:t>What factors occur in high covid zipcodes?</w:t>
+      </w:r>
+    </w:p>
+    <w:p/>
+    <w:p>
+      <w:r>
+        <w:t>Census Pull:</w:t>
+      </w:r>
+    </w:p>
+    <w:p>
+      <w:r>
+        <w:t>Income, Age, Sex, Race, and Zipcode</w:t>
       </w:r>
     </w:p>
     <w:sectPr>

</xml_diff>